<commit_message>
Add historical pundit data with 8 pundits and 35+ verified predictions (2022-2024)
</commit_message>
<xml_diff>
--- a/Project Outline.docx
+++ b/Project Outline.docx
@@ -14,7 +14,21 @@
           <w:b/>
           <w:bCs/>
         </w:rPr>
-        <w:t>Project Outline: PunditScore (working title)</w:t>
+        <w:t xml:space="preserve">Project Outline: </w:t>
+      </w:r>
+      <w:r>
+        <w:rPr>
+          <w:b/>
+          <w:bCs/>
+        </w:rPr>
+        <w:t>TrackRecord</w:t>
+      </w:r>
+      <w:r>
+        <w:rPr>
+          <w:b/>
+          <w:bCs/>
+        </w:rPr>
+        <w:t xml:space="preserve"> (working title)</w:t>
       </w:r>
     </w:p>
     <w:p>
@@ -4540,7 +4554,13 @@
         </w:numPr>
       </w:pPr>
       <w:r>
-        <w:t>Standard metric: "64% PunditScore"</w:t>
+        <w:t xml:space="preserve">Standard metric: "64% </w:t>
+      </w:r>
+      <w:r>
+        <w:t>TrackRecord</w:t>
+      </w:r>
+      <w:r>
+        <w:t>"</w:t>
       </w:r>
     </w:p>
     <w:p>
@@ -4782,7 +4802,13 @@
         <w:t>⬜</w:t>
       </w:r>
       <w:r>
-        <w:t xml:space="preserve"> Register domain (PunditScore.com, ThePunditIndex.com, TrackRecord.io?)</w:t>
+        <w:t xml:space="preserve"> Register domain (</w:t>
+      </w:r>
+      <w:r>
+        <w:t>TrackRecord</w:t>
+      </w:r>
+      <w:r>
+        <w:t>.com, ThePunditIndex.com, TrackRecord.io?)</w:t>
       </w:r>
     </w:p>
     <w:p>
@@ -5123,7 +5149,13 @@
         <w:t>Name?</w:t>
       </w:r>
       <w:r>
-        <w:t xml:space="preserve"> PunditScore, TrackRecord, PredictorIndex, AccountabilityLayer?</w:t>
+        <w:t xml:space="preserve"> </w:t>
+      </w:r>
+      <w:r>
+        <w:t>TrackRecord</w:t>
+      </w:r>
+      <w:r>
+        <w:t>, TrackRecord, PredictorIndex, AccountabilityLayer?</w:t>
       </w:r>
     </w:p>
     <w:p>
@@ -15110,6 +15142,7 @@
   <w:num w:numId="67" w16cid:durableId="1873883432">
     <w:abstractNumId w:val="33"/>
   </w:num>
+  <w:numIdMacAtCleanup w:val="67"/>
 </w:numbering>
 </file>
 
@@ -15716,6 +15749,7 @@
   <w:style w:type="character" w:default="1" w:styleId="DefaultParagraphFont">
     <w:name w:val="Default Paragraph Font"/>
     <w:uiPriority w:val="1"/>
+    <w:semiHidden/>
     <w:unhideWhenUsed/>
   </w:style>
   <w:style w:type="table" w:default="1" w:styleId="TableNormal">

</xml_diff>